<commit_message>
enter my name in word document
</commit_message>
<xml_diff>
--- a/jdbc.intro1/jdbc how to.docx
+++ b/jdbc.intro1/jdbc how to.docx
@@ -49,7 +49,6 @@
           <w:bCs/>
           <w:sz w:val="20"/>
           <w:szCs w:val="20"/>
-          <w:rtl/>
         </w:rPr>
       </w:pPr>
       <w:r>
@@ -62,6 +61,33 @@
         </w:rPr>
         <w:t>Java Database Connectivity</w:t>
       </w:r>
+    </w:p>
+    <w:p>
+      <w:pPr>
+        <w:bidi/>
+        <w:jc w:val="center"/>
+        <w:rPr>
+          <w:rFonts w:asciiTheme="minorBidi" w:hAnsiTheme="minorBidi" w:hint="cs"/>
+          <w:b/>
+          <w:bCs/>
+          <w:sz w:val="20"/>
+          <w:szCs w:val="20"/>
+          <w:rtl/>
+        </w:rPr>
+      </w:pPr>
+      <w:r>
+        <w:rPr>
+          <w:rFonts w:asciiTheme="minorBidi" w:hAnsiTheme="minorBidi" w:hint="cs"/>
+          <w:b/>
+          <w:bCs/>
+          <w:sz w:val="20"/>
+          <w:szCs w:val="20"/>
+          <w:rtl/>
+        </w:rPr>
+        <w:t>אלדר</w:t>
+      </w:r>
+      <w:bookmarkStart w:id="0" w:name="_GoBack"/>
+      <w:bookmarkEnd w:id="0"/>
     </w:p>
     <w:p>
       <w:pPr>
@@ -604,17 +630,7 @@
           <w:sz w:val="20"/>
           <w:szCs w:val="20"/>
         </w:rPr>
-        <w:t>started and rea</w:t>
-      </w:r>
-      <w:bookmarkStart w:id="0" w:name="_GoBack"/>
-      <w:bookmarkEnd w:id="0"/>
-      <w:r>
-        <w:rPr>
-          <w:rFonts w:asciiTheme="minorBidi" w:hAnsiTheme="minorBidi"/>
-          <w:sz w:val="20"/>
-          <w:szCs w:val="20"/>
-        </w:rPr>
-        <w:t>dy to accept connections on port 1527</w:t>
+        <w:t>started and ready to accept connections on port 1527</w:t>
       </w:r>
     </w:p>
     <w:p>
@@ -1796,7 +1812,7 @@
       <w:pPr>
         <w:spacing w:after="0" w:line="240" w:lineRule="auto"/>
         <w:rPr>
-          <w:rFonts w:ascii="Consolas" w:hAnsi="Consolas" w:cs="Courier New" w:hint="cs"/>
+          <w:rFonts w:ascii="Consolas" w:hAnsi="Consolas" w:cs="Courier New"/>
           <w:b/>
           <w:bCs/>
           <w:sz w:val="20"/>
@@ -2125,7 +2141,7 @@
       <w:pPr>
         <w:spacing w:after="0" w:line="240" w:lineRule="auto"/>
         <w:rPr>
-          <w:rFonts w:asciiTheme="minorBidi" w:hAnsiTheme="minorBidi" w:hint="cs"/>
+          <w:rFonts w:asciiTheme="minorBidi" w:hAnsiTheme="minorBidi"/>
           <w:sz w:val="20"/>
           <w:szCs w:val="20"/>
           <w:rtl/>
@@ -2254,7 +2270,7 @@
       <w:pPr>
         <w:spacing w:after="0" w:line="240" w:lineRule="auto"/>
         <w:rPr>
-          <w:rFonts w:ascii="Consolas" w:hAnsi="Consolas" w:cs="Courier New" w:hint="cs"/>
+          <w:rFonts w:ascii="Consolas" w:hAnsi="Consolas" w:cs="Courier New"/>
           <w:b/>
           <w:bCs/>
           <w:sz w:val="20"/>
@@ -2487,7 +2503,7 @@
       <w:pPr>
         <w:spacing w:after="0" w:line="240" w:lineRule="auto"/>
         <w:rPr>
-          <w:rFonts w:ascii="Consolas" w:hAnsi="Consolas" w:cs="Courier New" w:hint="cs"/>
+          <w:rFonts w:ascii="Consolas" w:hAnsi="Consolas" w:cs="Courier New"/>
           <w:sz w:val="16"/>
           <w:szCs w:val="16"/>
           <w:rtl/>
@@ -2544,7 +2560,7 @@
     <w:p>
       <w:pPr>
         <w:rPr>
-          <w:rFonts w:ascii="Consolas" w:hAnsi="Consolas" w:cs="Courier New" w:hint="cs"/>
+          <w:rFonts w:ascii="Consolas" w:hAnsi="Consolas" w:cs="Courier New"/>
           <w:b/>
           <w:bCs/>
           <w:sz w:val="20"/>
@@ -3498,7 +3514,7 @@
       <w:pPr>
         <w:bidi/>
         <w:rPr>
-          <w:rFonts w:asciiTheme="minorBidi" w:hAnsiTheme="minorBidi" w:hint="cs"/>
+          <w:rFonts w:asciiTheme="minorBidi" w:hAnsiTheme="minorBidi"/>
           <w:sz w:val="20"/>
           <w:szCs w:val="20"/>
           <w:rtl/>
@@ -3509,7 +3525,7 @@
       <w:pPr>
         <w:bidi/>
         <w:rPr>
-          <w:rFonts w:asciiTheme="minorBidi" w:hAnsiTheme="minorBidi" w:hint="cs"/>
+          <w:rFonts w:asciiTheme="minorBidi" w:hAnsiTheme="minorBidi"/>
           <w:sz w:val="20"/>
           <w:szCs w:val="20"/>
           <w:rtl/>
@@ -4236,6 +4252,7 @@
   <w:style w:type="character" w:default="1" w:styleId="DefaultParagraphFont">
     <w:name w:val="Default Paragraph Font"/>
     <w:uiPriority w:val="1"/>
+    <w:semiHidden/>
     <w:unhideWhenUsed/>
   </w:style>
   <w:style w:type="table" w:default="1" w:styleId="TableNormal">
@@ -4574,7 +4591,7 @@
 </file>
 
 <file path=customXml/itemProps1.xml><?xml version="1.0" encoding="utf-8"?>
-<ds:datastoreItem xmlns:ds="http://schemas.openxmlformats.org/officeDocument/2006/customXml" ds:itemID="{7DB24B97-A688-491E-9EA7-30B25E98EF49}">
+<ds:datastoreItem xmlns:ds="http://schemas.openxmlformats.org/officeDocument/2006/customXml" ds:itemID="{D1311D1D-2B47-448F-B49F-51BC714ECE6C}">
   <ds:schemaRefs>
     <ds:schemaRef ds:uri="http://schemas.openxmlformats.org/officeDocument/2006/bibliography"/>
   </ds:schemaRefs>

</xml_diff>